<commit_message>
Lab docs update for week 2
</commit_message>
<xml_diff>
--- a/LabLogdocsWeek_2.docx
+++ b/LabLogdocsWeek_2.docx
@@ -61,7 +61,23 @@
             <w:sz w:val="24"/>
             <w:szCs w:val="24"/>
           </w:rPr>
-          <w:t>https://github.com/Addict07/Machine-Learning-In-Finance_2025-26/blob/main/LabLogbook_Week_1.ipynb</w:t>
+          <w:t>https://github.com/Addi</w:t>
+        </w:r>
+        <w:r>
+          <w:rPr>
+            <w:rStyle w:val="Hyperlink"/>
+            <w:sz w:val="24"/>
+            <w:szCs w:val="24"/>
+          </w:rPr>
+          <w:t>c</w:t>
+        </w:r>
+        <w:r>
+          <w:rPr>
+            <w:rStyle w:val="Hyperlink"/>
+            <w:sz w:val="24"/>
+            <w:szCs w:val="24"/>
+          </w:rPr>
+          <w:t>t07/Machine-Learning-In-Finance_2025-26/blob/main/LabLogbook_Week_1.ipynb</w:t>
         </w:r>
       </w:hyperlink>
     </w:p>
@@ -152,7 +168,7 @@
         </w:rPr>
         <w:lastRenderedPageBreak/>
         <w:drawing>
-          <wp:inline distT="0" distB="0" distL="0" distR="0" wp14:anchorId="363B6E64" wp14:editId="7CEA7E66">
+          <wp:inline distT="0" distB="0" distL="0" distR="0" wp14:anchorId="363B6E64" wp14:editId="0A6D6016">
             <wp:extent cx="6045200" cy="4076700"/>
             <wp:effectExtent l="0" t="0" r="0" b="0"/>
             <wp:docPr id="818975537" name="Picture 2" descr="A screenshot of a computer program&#10;&#10;AI-generated content may be incorrect."/>
@@ -326,11 +342,21 @@
       <w:pPr>
         <w:jc w:val="both"/>
         <w:rPr>
-          <w:sz w:val="44"/>
-          <w:szCs w:val="44"/>
-          <w:u w:val="single"/>
-        </w:rPr>
-      </w:pPr>
+          <w:sz w:val="24"/>
+          <w:szCs w:val="24"/>
+          <w:u w:val="single"/>
+        </w:rPr>
+      </w:pPr>
+      <w:hyperlink r:id="rId8" w:history="1">
+        <w:r>
+          <w:rPr>
+            <w:rStyle w:val="Hyperlink"/>
+            <w:sz w:val="24"/>
+            <w:szCs w:val="24"/>
+          </w:rPr>
+          <w:t>https://github.com/Addict07/Machine-Learning-In-Finance_2025-26/blob/main/LabLogbook_Week_2.ipynb</w:t>
+        </w:r>
+      </w:hyperlink>
     </w:p>
     <w:p>
       <w:pPr>
@@ -374,7 +400,7 @@
                     <pic:cNvPicPr/>
                   </pic:nvPicPr>
                   <pic:blipFill>
-                    <a:blip r:embed="rId8" cstate="print">
+                    <a:blip r:embed="rId9" cstate="print">
                       <a:extLst>
                         <a:ext uri="{28A0092B-C50C-407E-A947-70E740481C1C}">
                           <a14:useLocalDpi xmlns:a14="http://schemas.microsoft.com/office/drawing/2010/main" val="0"/>
@@ -423,7 +449,7 @@
                     <pic:cNvPicPr/>
                   </pic:nvPicPr>
                   <pic:blipFill>
-                    <a:blip r:embed="rId9" cstate="print">
+                    <a:blip r:embed="rId10" cstate="print">
                       <a:extLst>
                         <a:ext uri="{28A0092B-C50C-407E-A947-70E740481C1C}">
                           <a14:useLocalDpi xmlns:a14="http://schemas.microsoft.com/office/drawing/2010/main" val="0"/>
@@ -473,7 +499,7 @@
                     <pic:cNvPicPr/>
                   </pic:nvPicPr>
                   <pic:blipFill>
-                    <a:blip r:embed="rId10" cstate="print">
+                    <a:blip r:embed="rId11" cstate="print">
                       <a:extLst>
                         <a:ext uri="{28A0092B-C50C-407E-A947-70E740481C1C}">
                           <a14:useLocalDpi xmlns:a14="http://schemas.microsoft.com/office/drawing/2010/main" val="0"/>
@@ -522,7 +548,7 @@
                     <pic:cNvPicPr/>
                   </pic:nvPicPr>
                   <pic:blipFill>
-                    <a:blip r:embed="rId11" cstate="print">
+                    <a:blip r:embed="rId12" cstate="print">
                       <a:extLst>
                         <a:ext uri="{28A0092B-C50C-407E-A947-70E740481C1C}">
                           <a14:useLocalDpi xmlns:a14="http://schemas.microsoft.com/office/drawing/2010/main" val="0"/>

</xml_diff>